<commit_message>
split supervised learning chapter
</commit_message>
<xml_diff>
--- a/other/ml_course_workbook.docx
+++ b/other/ml_course_workbook.docx
@@ -3047,12 +3047,13 @@
           <w:rFonts w:ascii="Source Sans Pro" w:cs="Source Sans Pro" w:eastAsia="Source Sans Pro" w:hAnsi="Source Sans Pro"/>
           <w:rtl w:val="0"/>
         </w:rPr>
-        <w:t xml:space="preserve">Supervised Learning</w:t>
-      </w:r>
-      <w:r>
-        <w:rPr>
-          <w:rtl w:val="0"/>
-        </w:rPr>
+        <w:t xml:space="preserve">Supervised Learning </w:t>
+      </w:r>
+      <w:r>
+        <w:rPr>
+          <w:rtl w:val="0"/>
+        </w:rPr>
+        <w:t xml:space="preserve">Basics</w:t>
       </w:r>
     </w:p>
     <w:p>
@@ -3507,11 +3508,25 @@
     </w:p>
     <w:p>
       <w:pPr>
+        <w:pStyle w:val="Heading2"/>
+        <w:rPr/>
+      </w:pPr>
+      <w:bookmarkStart w:colFirst="0" w:colLast="0" w:name="_wtgljxrynw3i" w:id="76"/>
+      <w:bookmarkEnd w:id="76"/>
+      <w:r>
+        <w:rPr>
+          <w:rtl w:val="0"/>
+        </w:rPr>
+        <w:t xml:space="preserve">Supervised Learning Models</w:t>
+      </w:r>
+    </w:p>
+    <w:p>
+      <w:pPr>
         <w:pStyle w:val="Heading3"/>
         <w:rPr/>
       </w:pPr>
-      <w:bookmarkStart w:colFirst="0" w:colLast="0" w:name="_zc0j8weq1wab" w:id="76"/>
-      <w:bookmarkEnd w:id="76"/>
+      <w:bookmarkStart w:colFirst="0" w:colLast="0" w:name="_4pdsb0ah95sm" w:id="77"/>
+      <w:bookmarkEnd w:id="77"/>
       <w:r>
         <w:rPr>
           <w:rtl w:val="0"/>
@@ -3524,8 +3539,8 @@
         <w:pStyle w:val="Heading4"/>
         <w:rPr/>
       </w:pPr>
-      <w:bookmarkStart w:colFirst="0" w:colLast="0" w:name="_e7nz0pxh75lm" w:id="77"/>
-      <w:bookmarkEnd w:id="77"/>
+      <w:bookmarkStart w:colFirst="0" w:colLast="0" w:name="_e7nz0pxh75lm" w:id="78"/>
+      <w:bookmarkEnd w:id="78"/>
       <w:r>
         <w:rPr>
           <w:rtl w:val="0"/>
@@ -3558,8 +3573,8 @@
         <w:pStyle w:val="Heading4"/>
         <w:rPr/>
       </w:pPr>
-      <w:bookmarkStart w:colFirst="0" w:colLast="0" w:name="_fnd8s6aaz1uo" w:id="78"/>
-      <w:bookmarkEnd w:id="78"/>
+      <w:bookmarkStart w:colFirst="0" w:colLast="0" w:name="_fnd8s6aaz1uo" w:id="79"/>
+      <w:bookmarkEnd w:id="79"/>
       <w:r>
         <w:rPr>
           <w:rtl w:val="0"/>
@@ -3602,8 +3617,8 @@
         <w:pStyle w:val="Heading3"/>
         <w:rPr/>
       </w:pPr>
-      <w:bookmarkStart w:colFirst="0" w:colLast="0" w:name="_3pbie6wchk3o" w:id="79"/>
-      <w:bookmarkEnd w:id="79"/>
+      <w:bookmarkStart w:colFirst="0" w:colLast="0" w:name="_3pbie6wchk3o" w:id="80"/>
+      <w:bookmarkEnd w:id="80"/>
       <w:r>
         <w:rPr>
           <w:rtl w:val="0"/>
@@ -3616,8 +3631,8 @@
         <w:pStyle w:val="Heading4"/>
         <w:rPr/>
       </w:pPr>
-      <w:bookmarkStart w:colFirst="0" w:colLast="0" w:name="_2w7p1bgb5kw6" w:id="80"/>
-      <w:bookmarkEnd w:id="80"/>
+      <w:bookmarkStart w:colFirst="0" w:colLast="0" w:name="_2w7p1bgb5kw6" w:id="81"/>
+      <w:bookmarkEnd w:id="81"/>
       <w:r>
         <w:rPr>
           <w:rtl w:val="0"/>
@@ -3650,8 +3665,8 @@
         <w:pStyle w:val="Heading4"/>
         <w:rPr/>
       </w:pPr>
-      <w:bookmarkStart w:colFirst="0" w:colLast="0" w:name="_d2r2lw2e4cjm" w:id="81"/>
-      <w:bookmarkEnd w:id="81"/>
+      <w:bookmarkStart w:colFirst="0" w:colLast="0" w:name="_d2r2lw2e4cjm" w:id="82"/>
+      <w:bookmarkEnd w:id="82"/>
       <w:r>
         <w:rPr>
           <w:rtl w:val="0"/>
@@ -3694,8 +3709,8 @@
         <w:pStyle w:val="Heading3"/>
         <w:rPr/>
       </w:pPr>
-      <w:bookmarkStart w:colFirst="0" w:colLast="0" w:name="_jxu1bgimnmmw" w:id="82"/>
-      <w:bookmarkEnd w:id="82"/>
+      <w:bookmarkStart w:colFirst="0" w:colLast="0" w:name="_jxu1bgimnmmw" w:id="83"/>
+      <w:bookmarkEnd w:id="83"/>
       <w:r>
         <w:rPr>
           <w:rtl w:val="0"/>
@@ -3713,8 +3728,8 @@
         <w:pStyle w:val="Heading4"/>
         <w:rPr/>
       </w:pPr>
-      <w:bookmarkStart w:colFirst="0" w:colLast="0" w:name="_59hxjpsrakdq" w:id="83"/>
-      <w:bookmarkEnd w:id="83"/>
+      <w:bookmarkStart w:colFirst="0" w:colLast="0" w:name="_59hxjpsrakdq" w:id="84"/>
+      <w:bookmarkEnd w:id="84"/>
       <w:r>
         <w:rPr>
           <w:rtl w:val="0"/>
@@ -3757,8 +3772,8 @@
         <w:pStyle w:val="Heading3"/>
         <w:rPr/>
       </w:pPr>
-      <w:bookmarkStart w:colFirst="0" w:colLast="0" w:name="_pdh6njfyt9fj" w:id="84"/>
-      <w:bookmarkEnd w:id="84"/>
+      <w:bookmarkStart w:colFirst="0" w:colLast="0" w:name="_pdh6njfyt9fj" w:id="85"/>
+      <w:bookmarkEnd w:id="85"/>
       <w:r>
         <w:rPr>
           <w:rtl w:val="0"/>
@@ -3771,8 +3786,8 @@
         <w:pStyle w:val="Heading4"/>
         <w:rPr/>
       </w:pPr>
-      <w:bookmarkStart w:colFirst="0" w:colLast="0" w:name="_llwzdn16tiba" w:id="85"/>
-      <w:bookmarkEnd w:id="85"/>
+      <w:bookmarkStart w:colFirst="0" w:colLast="0" w:name="_llwzdn16tiba" w:id="86"/>
+      <w:bookmarkEnd w:id="86"/>
       <w:r>
         <w:rPr>
           <w:rtl w:val="0"/>
@@ -3805,8 +3820,8 @@
         <w:pStyle w:val="Heading4"/>
         <w:rPr/>
       </w:pPr>
-      <w:bookmarkStart w:colFirst="0" w:colLast="0" w:name="_xvt4b83a8roa" w:id="86"/>
-      <w:bookmarkEnd w:id="86"/>
+      <w:bookmarkStart w:colFirst="0" w:colLast="0" w:name="_xvt4b83a8roa" w:id="87"/>
+      <w:bookmarkEnd w:id="87"/>
       <w:r>
         <w:rPr>
           <w:rtl w:val="0"/>
@@ -3851,8 +3866,8 @@
         <w:pStyle w:val="Heading3"/>
         <w:rPr/>
       </w:pPr>
-      <w:bookmarkStart w:colFirst="0" w:colLast="0" w:name="_d02lzclmjbkb" w:id="87"/>
-      <w:bookmarkEnd w:id="87"/>
+      <w:bookmarkStart w:colFirst="0" w:colLast="0" w:name="_d02lzclmjbkb" w:id="88"/>
+      <w:bookmarkEnd w:id="88"/>
       <w:r>
         <w:rPr>
           <w:rtl w:val="0"/>
@@ -3865,8 +3880,8 @@
         <w:pStyle w:val="Heading4"/>
         <w:rPr/>
       </w:pPr>
-      <w:bookmarkStart w:colFirst="0" w:colLast="0" w:name="_6sku0eyx5o0h" w:id="88"/>
-      <w:bookmarkEnd w:id="88"/>
+      <w:bookmarkStart w:colFirst="0" w:colLast="0" w:name="_6sku0eyx5o0h" w:id="89"/>
+      <w:bookmarkEnd w:id="89"/>
       <w:r>
         <w:rPr>
           <w:rtl w:val="0"/>
@@ -3899,8 +3914,8 @@
         <w:pStyle w:val="Heading4"/>
         <w:rPr/>
       </w:pPr>
-      <w:bookmarkStart w:colFirst="0" w:colLast="0" w:name="_a1svfai4y2md" w:id="89"/>
-      <w:bookmarkEnd w:id="89"/>
+      <w:bookmarkStart w:colFirst="0" w:colLast="0" w:name="_a1svfai4y2md" w:id="90"/>
+      <w:bookmarkEnd w:id="90"/>
       <w:r>
         <w:rPr>
           <w:rtl w:val="0"/>
@@ -3920,31 +3935,11 @@
     </w:p>
     <w:p>
       <w:pPr>
-        <w:rPr/>
-      </w:pPr>
-      <w:r>
-        <w:rPr>
-          <w:rtl w:val="0"/>
-        </w:rPr>
-      </w:r>
-    </w:p>
-    <w:p>
-      <w:pPr>
-        <w:rPr/>
-      </w:pPr>
-      <w:r>
-        <w:rPr>
-          <w:rtl w:val="0"/>
-        </w:rPr>
-      </w:r>
-    </w:p>
-    <w:p>
-      <w:pPr>
         <w:pStyle w:val="Heading2"/>
         <w:rPr/>
       </w:pPr>
-      <w:bookmarkStart w:colFirst="0" w:colLast="0" w:name="_eeohnh1clp0g" w:id="90"/>
-      <w:bookmarkEnd w:id="90"/>
+      <w:bookmarkStart w:colFirst="0" w:colLast="0" w:name="_eeohnh1clp0g" w:id="91"/>
+      <w:bookmarkEnd w:id="91"/>
       <w:r>
         <w:rPr>
           <w:rtl w:val="0"/>
@@ -3957,8 +3952,8 @@
         <w:pStyle w:val="Heading3"/>
         <w:rPr/>
       </w:pPr>
-      <w:bookmarkStart w:colFirst="0" w:colLast="0" w:name="_bcanswoiuvw3" w:id="91"/>
-      <w:bookmarkEnd w:id="91"/>
+      <w:bookmarkStart w:colFirst="0" w:colLast="0" w:name="_bcanswoiuvw3" w:id="92"/>
+      <w:bookmarkEnd w:id="92"/>
       <w:r>
         <w:rPr>
           <w:rtl w:val="0"/>
@@ -3971,8 +3966,8 @@
         <w:pStyle w:val="Heading4"/>
         <w:rPr/>
       </w:pPr>
-      <w:bookmarkStart w:colFirst="0" w:colLast="0" w:name="_4gjh8aogc6hw" w:id="92"/>
-      <w:bookmarkEnd w:id="92"/>
+      <w:bookmarkStart w:colFirst="0" w:colLast="0" w:name="_4gjh8aogc6hw" w:id="93"/>
+      <w:bookmarkEnd w:id="93"/>
       <w:r>
         <w:rPr>
           <w:rtl w:val="0"/>
@@ -4015,8 +4010,8 @@
         <w:pStyle w:val="Heading3"/>
         <w:rPr/>
       </w:pPr>
-      <w:bookmarkStart w:colFirst="0" w:colLast="0" w:name="_oslv8yvykraf" w:id="93"/>
-      <w:bookmarkEnd w:id="93"/>
+      <w:bookmarkStart w:colFirst="0" w:colLast="0" w:name="_oslv8yvykraf" w:id="94"/>
+      <w:bookmarkEnd w:id="94"/>
       <w:r>
         <w:rPr>
           <w:rtl w:val="0"/>
@@ -4029,8 +4024,8 @@
         <w:pStyle w:val="Heading4"/>
         <w:rPr/>
       </w:pPr>
-      <w:bookmarkStart w:colFirst="0" w:colLast="0" w:name="_kzw2axak1ycn" w:id="94"/>
-      <w:bookmarkEnd w:id="94"/>
+      <w:bookmarkStart w:colFirst="0" w:colLast="0" w:name="_kzw2axak1ycn" w:id="95"/>
+      <w:bookmarkEnd w:id="95"/>
       <w:r>
         <w:rPr>
           <w:rtl w:val="0"/>
@@ -4063,8 +4058,8 @@
         <w:pStyle w:val="Heading4"/>
         <w:rPr/>
       </w:pPr>
-      <w:bookmarkStart w:colFirst="0" w:colLast="0" w:name="_4tg0xlz7qvzq" w:id="95"/>
-      <w:bookmarkEnd w:id="95"/>
+      <w:bookmarkStart w:colFirst="0" w:colLast="0" w:name="_4tg0xlz7qvzq" w:id="96"/>
+      <w:bookmarkEnd w:id="96"/>
       <w:r>
         <w:rPr>
           <w:rtl w:val="0"/>
@@ -4097,8 +4092,8 @@
         <w:pStyle w:val="Heading4"/>
         <w:rPr/>
       </w:pPr>
-      <w:bookmarkStart w:colFirst="0" w:colLast="0" w:name="_6oznwwbubgl0" w:id="96"/>
-      <w:bookmarkEnd w:id="96"/>
+      <w:bookmarkStart w:colFirst="0" w:colLast="0" w:name="_6oznwwbubgl0" w:id="97"/>
+      <w:bookmarkEnd w:id="97"/>
       <w:r>
         <w:rPr>
           <w:rtl w:val="0"/>
@@ -4131,8 +4126,8 @@
         <w:pStyle w:val="Heading4"/>
         <w:rPr/>
       </w:pPr>
-      <w:bookmarkStart w:colFirst="0" w:colLast="0" w:name="_3dl6prfxgwue" w:id="97"/>
-      <w:bookmarkEnd w:id="97"/>
+      <w:bookmarkStart w:colFirst="0" w:colLast="0" w:name="_3dl6prfxgwue" w:id="98"/>
+      <w:bookmarkEnd w:id="98"/>
       <w:r>
         <w:rPr>
           <w:rtl w:val="0"/>
@@ -4165,8 +4160,8 @@
         <w:pStyle w:val="Heading4"/>
         <w:rPr/>
       </w:pPr>
-      <w:bookmarkStart w:colFirst="0" w:colLast="0" w:name="_y3uo82ftl2nv" w:id="98"/>
-      <w:bookmarkEnd w:id="98"/>
+      <w:bookmarkStart w:colFirst="0" w:colLast="0" w:name="_y3uo82ftl2nv" w:id="99"/>
+      <w:bookmarkEnd w:id="99"/>
       <w:r>
         <w:rPr>
           <w:rtl w:val="0"/>
@@ -4199,8 +4194,8 @@
         <w:pStyle w:val="Heading4"/>
         <w:rPr/>
       </w:pPr>
-      <w:bookmarkStart w:colFirst="0" w:colLast="0" w:name="_cph9jms5wgx2" w:id="99"/>
-      <w:bookmarkEnd w:id="99"/>
+      <w:bookmarkStart w:colFirst="0" w:colLast="0" w:name="_cph9jms5wgx2" w:id="100"/>
+      <w:bookmarkEnd w:id="100"/>
       <w:r>
         <w:rPr>
           <w:rtl w:val="0"/>
@@ -4233,8 +4228,8 @@
         <w:pStyle w:val="Heading4"/>
         <w:rPr/>
       </w:pPr>
-      <w:bookmarkStart w:colFirst="0" w:colLast="0" w:name="_1600g1khipkx" w:id="100"/>
-      <w:bookmarkEnd w:id="100"/>
+      <w:bookmarkStart w:colFirst="0" w:colLast="0" w:name="_1600g1khipkx" w:id="101"/>
+      <w:bookmarkEnd w:id="101"/>
       <w:r>
         <w:rPr>
           <w:rtl w:val="0"/>
@@ -4277,8 +4272,8 @@
         <w:pStyle w:val="Heading3"/>
         <w:rPr/>
       </w:pPr>
-      <w:bookmarkStart w:colFirst="0" w:colLast="0" w:name="_ys266mtru8ek" w:id="101"/>
-      <w:bookmarkEnd w:id="101"/>
+      <w:bookmarkStart w:colFirst="0" w:colLast="0" w:name="_ys266mtru8ek" w:id="102"/>
+      <w:bookmarkEnd w:id="102"/>
       <w:r>
         <w:rPr>
           <w:rtl w:val="0"/>
@@ -4291,8 +4286,8 @@
         <w:pStyle w:val="Heading4"/>
         <w:rPr/>
       </w:pPr>
-      <w:bookmarkStart w:colFirst="0" w:colLast="0" w:name="_deb5amia1rxk" w:id="102"/>
-      <w:bookmarkEnd w:id="102"/>
+      <w:bookmarkStart w:colFirst="0" w:colLast="0" w:name="_deb5amia1rxk" w:id="103"/>
+      <w:bookmarkEnd w:id="103"/>
       <w:r>
         <w:rPr>
           <w:rtl w:val="0"/>
@@ -4325,8 +4320,8 @@
         <w:pStyle w:val="Heading4"/>
         <w:rPr/>
       </w:pPr>
-      <w:bookmarkStart w:colFirst="0" w:colLast="0" w:name="_ux6zovvkf3s9" w:id="103"/>
-      <w:bookmarkEnd w:id="103"/>
+      <w:bookmarkStart w:colFirst="0" w:colLast="0" w:name="_ux6zovvkf3s9" w:id="104"/>
+      <w:bookmarkEnd w:id="104"/>
       <w:r>
         <w:rPr>
           <w:rtl w:val="0"/>
@@ -4382,8 +4377,8 @@
         <w:pStyle w:val="Heading3"/>
         <w:rPr/>
       </w:pPr>
-      <w:bookmarkStart w:colFirst="0" w:colLast="0" w:name="_qknx5ufjb3n4" w:id="104"/>
-      <w:bookmarkEnd w:id="104"/>
+      <w:bookmarkStart w:colFirst="0" w:colLast="0" w:name="_qknx5ufjb3n4" w:id="105"/>
+      <w:bookmarkEnd w:id="105"/>
       <w:r>
         <w:rPr>
           <w:rtl w:val="0"/>
@@ -4396,8 +4391,8 @@
         <w:pStyle w:val="Heading4"/>
         <w:rPr/>
       </w:pPr>
-      <w:bookmarkStart w:colFirst="0" w:colLast="0" w:name="_6bfm0dfq0zdg" w:id="105"/>
-      <w:bookmarkEnd w:id="105"/>
+      <w:bookmarkStart w:colFirst="0" w:colLast="0" w:name="_6bfm0dfq0zdg" w:id="106"/>
+      <w:bookmarkEnd w:id="106"/>
       <w:r>
         <w:rPr>
           <w:rtl w:val="0"/>
@@ -4430,8 +4425,8 @@
         <w:pStyle w:val="Heading4"/>
         <w:rPr/>
       </w:pPr>
-      <w:bookmarkStart w:colFirst="0" w:colLast="0" w:name="_3gfild57duwy" w:id="106"/>
-      <w:bookmarkEnd w:id="106"/>
+      <w:bookmarkStart w:colFirst="0" w:colLast="0" w:name="_3gfild57duwy" w:id="107"/>
+      <w:bookmarkEnd w:id="107"/>
       <w:r>
         <w:rPr>
           <w:rtl w:val="0"/>
@@ -4474,8 +4469,8 @@
         <w:pStyle w:val="Heading2"/>
         <w:rPr/>
       </w:pPr>
-      <w:bookmarkStart w:colFirst="0" w:colLast="0" w:name="_pwzl61e6h917" w:id="107"/>
-      <w:bookmarkEnd w:id="107"/>
+      <w:bookmarkStart w:colFirst="0" w:colLast="0" w:name="_pwzl61e6h917" w:id="108"/>
+      <w:bookmarkEnd w:id="108"/>
       <w:r>
         <w:rPr>
           <w:rtl w:val="0"/>
@@ -4488,8 +4483,8 @@
         <w:pStyle w:val="Heading4"/>
         <w:rPr/>
       </w:pPr>
-      <w:bookmarkStart w:colFirst="0" w:colLast="0" w:name="_37i73h7ajo00" w:id="108"/>
-      <w:bookmarkEnd w:id="108"/>
+      <w:bookmarkStart w:colFirst="0" w:colLast="0" w:name="_37i73h7ajo00" w:id="109"/>
+      <w:bookmarkEnd w:id="109"/>
       <w:r>
         <w:rPr>
           <w:rtl w:val="0"/>
@@ -4522,8 +4517,8 @@
         <w:pStyle w:val="Heading4"/>
         <w:rPr/>
       </w:pPr>
-      <w:bookmarkStart w:colFirst="0" w:colLast="0" w:name="_3eoqwmknsdrs" w:id="109"/>
-      <w:bookmarkEnd w:id="109"/>
+      <w:bookmarkStart w:colFirst="0" w:colLast="0" w:name="_3eoqwmknsdrs" w:id="110"/>
+      <w:bookmarkEnd w:id="110"/>
       <w:r>
         <w:rPr>
           <w:rtl w:val="0"/>
@@ -4566,8 +4561,8 @@
         <w:pStyle w:val="Heading3"/>
         <w:rPr/>
       </w:pPr>
-      <w:bookmarkStart w:colFirst="0" w:colLast="0" w:name="_4dbzlzymuhak" w:id="110"/>
-      <w:bookmarkEnd w:id="110"/>
+      <w:bookmarkStart w:colFirst="0" w:colLast="0" w:name="_4dbzlzymuhak" w:id="111"/>
+      <w:bookmarkEnd w:id="111"/>
       <w:r>
         <w:rPr>
           <w:rtl w:val="0"/>
@@ -4580,8 +4575,8 @@
         <w:pStyle w:val="Heading4"/>
         <w:rPr/>
       </w:pPr>
-      <w:bookmarkStart w:colFirst="0" w:colLast="0" w:name="_aew22j255jwx" w:id="111"/>
-      <w:bookmarkEnd w:id="111"/>
+      <w:bookmarkStart w:colFirst="0" w:colLast="0" w:name="_aew22j255jwx" w:id="112"/>
+      <w:bookmarkEnd w:id="112"/>
       <w:r>
         <w:rPr>
           <w:rtl w:val="0"/>
@@ -4614,8 +4609,8 @@
         <w:pStyle w:val="Heading4"/>
         <w:rPr/>
       </w:pPr>
-      <w:bookmarkStart w:colFirst="0" w:colLast="0" w:name="_ow8qtsffu9aj" w:id="112"/>
-      <w:bookmarkEnd w:id="112"/>
+      <w:bookmarkStart w:colFirst="0" w:colLast="0" w:name="_ow8qtsffu9aj" w:id="113"/>
+      <w:bookmarkEnd w:id="113"/>
       <w:r>
         <w:rPr>
           <w:rtl w:val="0"/>
@@ -4661,8 +4656,8 @@
         <w:pStyle w:val="Heading4"/>
         <w:rPr/>
       </w:pPr>
-      <w:bookmarkStart w:colFirst="0" w:colLast="0" w:name="_9f9c6qxtdbmq" w:id="113"/>
-      <w:bookmarkEnd w:id="113"/>
+      <w:bookmarkStart w:colFirst="0" w:colLast="0" w:name="_9f9c6qxtdbmq" w:id="114"/>
+      <w:bookmarkEnd w:id="114"/>
       <w:r>
         <w:rPr>
           <w:rtl w:val="0"/>
@@ -4708,8 +4703,8 @@
         <w:pStyle w:val="Heading4"/>
         <w:rPr/>
       </w:pPr>
-      <w:bookmarkStart w:colFirst="0" w:colLast="0" w:name="_dhemm7kjhkgl" w:id="114"/>
-      <w:bookmarkEnd w:id="114"/>
+      <w:bookmarkStart w:colFirst="0" w:colLast="0" w:name="_dhemm7kjhkgl" w:id="115"/>
+      <w:bookmarkEnd w:id="115"/>
       <w:r>
         <w:rPr>
           <w:rtl w:val="0"/>
@@ -4742,8 +4737,8 @@
         <w:pStyle w:val="Heading4"/>
         <w:rPr/>
       </w:pPr>
-      <w:bookmarkStart w:colFirst="0" w:colLast="0" w:name="_5wymg2d4iquc" w:id="115"/>
-      <w:bookmarkEnd w:id="115"/>
+      <w:bookmarkStart w:colFirst="0" w:colLast="0" w:name="_5wymg2d4iquc" w:id="116"/>
+      <w:bookmarkEnd w:id="116"/>
       <w:r>
         <w:rPr>
           <w:rtl w:val="0"/>
@@ -4776,8 +4771,8 @@
         <w:pStyle w:val="Heading4"/>
         <w:rPr/>
       </w:pPr>
-      <w:bookmarkStart w:colFirst="0" w:colLast="0" w:name="_dtnq3nc9ziu1" w:id="116"/>
-      <w:bookmarkEnd w:id="116"/>
+      <w:bookmarkStart w:colFirst="0" w:colLast="0" w:name="_dtnq3nc9ziu1" w:id="117"/>
+      <w:bookmarkEnd w:id="117"/>
       <w:r>
         <w:rPr>
           <w:rtl w:val="0"/>
@@ -4820,8 +4815,8 @@
         <w:pStyle w:val="Heading3"/>
         <w:rPr/>
       </w:pPr>
-      <w:bookmarkStart w:colFirst="0" w:colLast="0" w:name="_mv88yhyrc0ui" w:id="117"/>
-      <w:bookmarkEnd w:id="117"/>
+      <w:bookmarkStart w:colFirst="0" w:colLast="0" w:name="_mv88yhyrc0ui" w:id="118"/>
+      <w:bookmarkEnd w:id="118"/>
       <w:r>
         <w:rPr>
           <w:rtl w:val="0"/>
@@ -4834,8 +4829,8 @@
         <w:pStyle w:val="Heading4"/>
         <w:rPr/>
       </w:pPr>
-      <w:bookmarkStart w:colFirst="0" w:colLast="0" w:name="_8qzfp2jgv0ml" w:id="118"/>
-      <w:bookmarkEnd w:id="118"/>
+      <w:bookmarkStart w:colFirst="0" w:colLast="0" w:name="_8qzfp2jgv0ml" w:id="119"/>
+      <w:bookmarkEnd w:id="119"/>
       <w:r>
         <w:rPr>
           <w:rtl w:val="0"/>
@@ -4868,8 +4863,8 @@
         <w:pStyle w:val="Heading4"/>
         <w:rPr/>
       </w:pPr>
-      <w:bookmarkStart w:colFirst="0" w:colLast="0" w:name="_urh9rnfayc9s" w:id="119"/>
-      <w:bookmarkEnd w:id="119"/>
+      <w:bookmarkStart w:colFirst="0" w:colLast="0" w:name="_urh9rnfayc9s" w:id="120"/>
+      <w:bookmarkEnd w:id="120"/>
       <w:r>
         <w:rPr>
           <w:rtl w:val="0"/>
@@ -4902,8 +4897,8 @@
         <w:pStyle w:val="Heading4"/>
         <w:rPr/>
       </w:pPr>
-      <w:bookmarkStart w:colFirst="0" w:colLast="0" w:name="_tl5z836uyvvu" w:id="120"/>
-      <w:bookmarkEnd w:id="120"/>
+      <w:bookmarkStart w:colFirst="0" w:colLast="0" w:name="_tl5z836uyvvu" w:id="121"/>
+      <w:bookmarkEnd w:id="121"/>
       <w:r>
         <w:rPr>
           <w:rtl w:val="0"/>
@@ -4946,8 +4941,8 @@
         <w:pStyle w:val="Heading3"/>
         <w:rPr/>
       </w:pPr>
-      <w:bookmarkStart w:colFirst="0" w:colLast="0" w:name="_egfwfxd3pa9v" w:id="121"/>
-      <w:bookmarkEnd w:id="121"/>
+      <w:bookmarkStart w:colFirst="0" w:colLast="0" w:name="_egfwfxd3pa9v" w:id="122"/>
+      <w:bookmarkEnd w:id="122"/>
       <w:r>
         <w:rPr>
           <w:rtl w:val="0"/>
@@ -4960,8 +4955,8 @@
         <w:pStyle w:val="Heading4"/>
         <w:rPr/>
       </w:pPr>
-      <w:bookmarkStart w:colFirst="0" w:colLast="0" w:name="_4hufx0trhqdq" w:id="122"/>
-      <w:bookmarkEnd w:id="122"/>
+      <w:bookmarkStart w:colFirst="0" w:colLast="0" w:name="_4hufx0trhqdq" w:id="123"/>
+      <w:bookmarkEnd w:id="123"/>
       <w:r>
         <w:rPr>
           <w:rtl w:val="0"/>
@@ -4994,8 +4989,8 @@
         <w:pStyle w:val="Heading4"/>
         <w:rPr/>
       </w:pPr>
-      <w:bookmarkStart w:colFirst="0" w:colLast="0" w:name="_p3akgjxuf77t" w:id="123"/>
-      <w:bookmarkEnd w:id="123"/>
+      <w:bookmarkStart w:colFirst="0" w:colLast="0" w:name="_p3akgjxuf77t" w:id="124"/>
+      <w:bookmarkEnd w:id="124"/>
       <w:r>
         <w:rPr>
           <w:rtl w:val="0"/>
@@ -5054,8 +5049,8 @@
         <w:pStyle w:val="Heading4"/>
         <w:rPr/>
       </w:pPr>
-      <w:bookmarkStart w:colFirst="0" w:colLast="0" w:name="_tpmeq2f4iahd" w:id="124"/>
-      <w:bookmarkEnd w:id="124"/>
+      <w:bookmarkStart w:colFirst="0" w:colLast="0" w:name="_tpmeq2f4iahd" w:id="125"/>
+      <w:bookmarkEnd w:id="125"/>
       <w:r>
         <w:rPr>
           <w:rtl w:val="0"/>
@@ -5088,8 +5083,8 @@
         <w:pStyle w:val="Heading4"/>
         <w:rPr/>
       </w:pPr>
-      <w:bookmarkStart w:colFirst="0" w:colLast="0" w:name="_2xxjpp53x5rb" w:id="125"/>
-      <w:bookmarkEnd w:id="125"/>
+      <w:bookmarkStart w:colFirst="0" w:colLast="0" w:name="_2xxjpp53x5rb" w:id="126"/>
+      <w:bookmarkEnd w:id="126"/>
       <w:r>
         <w:rPr>
           <w:rtl w:val="0"/>
@@ -5102,35 +5097,35 @@
         <w:pStyle w:val="Heading3"/>
         <w:rPr/>
       </w:pPr>
-      <w:bookmarkStart w:colFirst="0" w:colLast="0" w:name="_hobk29tup20d" w:id="126"/>
-      <w:bookmarkEnd w:id="126"/>
-      <w:r>
-        <w:rPr>
-          <w:rtl w:val="0"/>
-        </w:rPr>
-      </w:r>
-    </w:p>
-    <w:p>
-      <w:pPr>
-        <w:rPr/>
-      </w:pPr>
-      <w:r>
-        <w:rPr>
-          <w:rtl w:val="0"/>
-        </w:rPr>
-      </w:r>
-    </w:p>
-    <w:p>
-      <w:pPr>
-        <w:pStyle w:val="Heading4"/>
-        <w:rPr/>
-      </w:pPr>
-      <w:bookmarkStart w:colFirst="0" w:colLast="0" w:name="_21p2cdwi1boi" w:id="127"/>
+      <w:bookmarkStart w:colFirst="0" w:colLast="0" w:name="_hobk29tup20d" w:id="127"/>
       <w:bookmarkEnd w:id="127"/>
       <w:r>
         <w:rPr>
           <w:rtl w:val="0"/>
         </w:rPr>
+      </w:r>
+    </w:p>
+    <w:p>
+      <w:pPr>
+        <w:rPr/>
+      </w:pPr>
+      <w:r>
+        <w:rPr>
+          <w:rtl w:val="0"/>
+        </w:rPr>
+      </w:r>
+    </w:p>
+    <w:p>
+      <w:pPr>
+        <w:pStyle w:val="Heading4"/>
+        <w:rPr/>
+      </w:pPr>
+      <w:bookmarkStart w:colFirst="0" w:colLast="0" w:name="_21p2cdwi1boi" w:id="128"/>
+      <w:bookmarkEnd w:id="128"/>
+      <w:r>
+        <w:rPr>
+          <w:rtl w:val="0"/>
+        </w:rPr>
         <w:t xml:space="preserve">How is a partial dependence plot generated?</w:t>
       </w:r>
     </w:p>
@@ -5159,8 +5154,8 @@
         <w:pStyle w:val="Heading4"/>
         <w:rPr/>
       </w:pPr>
-      <w:bookmarkStart w:colFirst="0" w:colLast="0" w:name="_8djzawlgsqr1" w:id="128"/>
-      <w:bookmarkEnd w:id="128"/>
+      <w:bookmarkStart w:colFirst="0" w:colLast="0" w:name="_8djzawlgsqr1" w:id="129"/>
+      <w:bookmarkEnd w:id="129"/>
       <w:r>
         <w:rPr>
           <w:rtl w:val="0"/>
@@ -5173,31 +5168,31 @@
         <w:pStyle w:val="Heading3"/>
         <w:rPr/>
       </w:pPr>
-      <w:bookmarkStart w:colFirst="0" w:colLast="0" w:name="_qxcdmyt5h4uh" w:id="129"/>
-      <w:bookmarkEnd w:id="129"/>
-      <w:r>
-        <w:rPr>
-          <w:rtl w:val="0"/>
-        </w:rPr>
-      </w:r>
-    </w:p>
-    <w:p>
-      <w:pPr>
-        <w:rPr/>
-      </w:pPr>
-      <w:r>
-        <w:rPr>
-          <w:rtl w:val="0"/>
-        </w:rPr>
-      </w:r>
-    </w:p>
-    <w:p>
-      <w:pPr>
-        <w:pStyle w:val="Heading4"/>
-        <w:rPr/>
-      </w:pPr>
-      <w:bookmarkStart w:colFirst="0" w:colLast="0" w:name="_5wvypttqeyzf" w:id="130"/>
+      <w:bookmarkStart w:colFirst="0" w:colLast="0" w:name="_qxcdmyt5h4uh" w:id="130"/>
       <w:bookmarkEnd w:id="130"/>
+      <w:r>
+        <w:rPr>
+          <w:rtl w:val="0"/>
+        </w:rPr>
+      </w:r>
+    </w:p>
+    <w:p>
+      <w:pPr>
+        <w:rPr/>
+      </w:pPr>
+      <w:r>
+        <w:rPr>
+          <w:rtl w:val="0"/>
+        </w:rPr>
+      </w:r>
+    </w:p>
+    <w:p>
+      <w:pPr>
+        <w:pStyle w:val="Heading4"/>
+        <w:rPr/>
+      </w:pPr>
+      <w:bookmarkStart w:colFirst="0" w:colLast="0" w:name="_5wvypttqeyzf" w:id="131"/>
+      <w:bookmarkEnd w:id="131"/>
       <w:r>
         <w:rPr>
           <w:rtl w:val="0"/>
@@ -5244,8 +5239,8 @@
           <w:szCs w:val="24"/>
         </w:rPr>
       </w:pPr>
-      <w:bookmarkStart w:colFirst="0" w:colLast="0" w:name="_a1tgibwzrm9r" w:id="131"/>
-      <w:bookmarkEnd w:id="131"/>
+      <w:bookmarkStart w:colFirst="0" w:colLast="0" w:name="_a1tgibwzrm9r" w:id="132"/>
+      <w:bookmarkEnd w:id="132"/>
       <w:r>
         <w:rPr>
           <w:rtl w:val="0"/>
@@ -5263,8 +5258,8 @@
         <w:pStyle w:val="Heading4"/>
         <w:rPr/>
       </w:pPr>
-      <w:bookmarkStart w:colFirst="0" w:colLast="0" w:name="_rnc9kl6uo6bt" w:id="132"/>
-      <w:bookmarkEnd w:id="132"/>
+      <w:bookmarkStart w:colFirst="0" w:colLast="0" w:name="_rnc9kl6uo6bt" w:id="133"/>
+      <w:bookmarkEnd w:id="133"/>
       <w:r>
         <w:rPr>
           <w:rtl w:val="0"/>
@@ -5297,8 +5292,8 @@
         <w:pStyle w:val="Heading4"/>
         <w:rPr/>
       </w:pPr>
-      <w:bookmarkStart w:colFirst="0" w:colLast="0" w:name="_jpunl2u7ifan" w:id="133"/>
-      <w:bookmarkEnd w:id="133"/>
+      <w:bookmarkStart w:colFirst="0" w:colLast="0" w:name="_jpunl2u7ifan" w:id="134"/>
+      <w:bookmarkEnd w:id="134"/>
       <w:r>
         <w:rPr>
           <w:rtl w:val="0"/>
@@ -5331,8 +5326,8 @@
         <w:pStyle w:val="Heading4"/>
         <w:rPr/>
       </w:pPr>
-      <w:bookmarkStart w:colFirst="0" w:colLast="0" w:name="_d1u1a8je1dga" w:id="134"/>
-      <w:bookmarkEnd w:id="134"/>
+      <w:bookmarkStart w:colFirst="0" w:colLast="0" w:name="_d1u1a8je1dga" w:id="135"/>
+      <w:bookmarkEnd w:id="135"/>
       <w:r>
         <w:rPr>
           <w:rtl w:val="0"/>
@@ -5365,8 +5360,8 @@
         <w:pStyle w:val="Heading4"/>
         <w:rPr/>
       </w:pPr>
-      <w:bookmarkStart w:colFirst="0" w:colLast="0" w:name="_e32b25ngng33" w:id="135"/>
-      <w:bookmarkEnd w:id="135"/>
+      <w:bookmarkStart w:colFirst="0" w:colLast="0" w:name="_e32b25ngng33" w:id="136"/>
+      <w:bookmarkEnd w:id="136"/>
       <w:r>
         <w:rPr>
           <w:rtl w:val="0"/>
@@ -5399,8 +5394,8 @@
         <w:pStyle w:val="Heading4"/>
         <w:rPr/>
       </w:pPr>
-      <w:bookmarkStart w:colFirst="0" w:colLast="0" w:name="_lwcss7twqkj" w:id="136"/>
-      <w:bookmarkEnd w:id="136"/>
+      <w:bookmarkStart w:colFirst="0" w:colLast="0" w:name="_lwcss7twqkj" w:id="137"/>
+      <w:bookmarkEnd w:id="137"/>
       <w:r>
         <w:rPr>
           <w:rtl w:val="0"/>
@@ -5445,8 +5440,8 @@
           <w:rFonts w:ascii="Source Sans Pro" w:cs="Source Sans Pro" w:eastAsia="Source Sans Pro" w:hAnsi="Source Sans Pro"/>
         </w:rPr>
       </w:pPr>
-      <w:bookmarkStart w:colFirst="0" w:colLast="0" w:name="_pxndhypi5whe" w:id="137"/>
-      <w:bookmarkEnd w:id="137"/>
+      <w:bookmarkStart w:colFirst="0" w:colLast="0" w:name="_pxndhypi5whe" w:id="138"/>
+      <w:bookmarkEnd w:id="138"/>
       <w:r>
         <w:rPr>
           <w:rFonts w:ascii="Source Sans Pro" w:cs="Source Sans Pro" w:eastAsia="Source Sans Pro" w:hAnsi="Source Sans Pro"/>
@@ -5460,8 +5455,8 @@
         <w:pStyle w:val="Heading3"/>
         <w:rPr/>
       </w:pPr>
-      <w:bookmarkStart w:colFirst="0" w:colLast="0" w:name="_y0v5g53vh1x" w:id="138"/>
-      <w:bookmarkEnd w:id="138"/>
+      <w:bookmarkStart w:colFirst="0" w:colLast="0" w:name="_y0v5g53vh1x" w:id="139"/>
+      <w:bookmarkEnd w:id="139"/>
       <w:r>
         <w:rPr>
           <w:rtl w:val="0"/>
@@ -5474,8 +5469,8 @@
         <w:pStyle w:val="Heading4"/>
         <w:rPr/>
       </w:pPr>
-      <w:bookmarkStart w:colFirst="0" w:colLast="0" w:name="_9vg83wio80pf" w:id="139"/>
-      <w:bookmarkEnd w:id="139"/>
+      <w:bookmarkStart w:colFirst="0" w:colLast="0" w:name="_9vg83wio80pf" w:id="140"/>
+      <w:bookmarkEnd w:id="140"/>
       <w:r>
         <w:rPr>
           <w:rtl w:val="0"/>
@@ -5515,8 +5510,8 @@
         <w:pStyle w:val="Heading4"/>
         <w:rPr/>
       </w:pPr>
-      <w:bookmarkStart w:colFirst="0" w:colLast="0" w:name="_qa9wwtcaigvt" w:id="140"/>
-      <w:bookmarkEnd w:id="140"/>
+      <w:bookmarkStart w:colFirst="0" w:colLast="0" w:name="_qa9wwtcaigvt" w:id="141"/>
+      <w:bookmarkEnd w:id="141"/>
       <w:r>
         <w:rPr>
           <w:rtl w:val="0"/>

</xml_diff>